<commit_message>
final changes for submission
</commit_message>
<xml_diff>
--- a/Assignment3/Assignment+3/bverma3_HW3_report.docx
+++ b/Assignment3/Assignment+3/bverma3_HW3_report.docx
@@ -40,1024 +40,10 @@
     </w:p>
     <w:p>
       <w:pPr>
-        <w:jc w:val="center"/>
-        <w:rPr>
-          <w:color w:val="2E74B5" w:themeColor="accent1" w:themeShade="BF"/>
-          <w:sz w:val="28"/>
-          <w:szCs w:val="28"/>
-        </w:rPr>
-      </w:pPr>
-    </w:p>
-    <w:p>
-      <w:pPr>
-        <w:rPr>
-          <w:color w:val="2E74B5" w:themeColor="accent1" w:themeShade="BF"/>
-        </w:rPr>
-      </w:pPr>
-      <w:r>
-        <w:rPr>
-          <w:color w:val="2E74B5" w:themeColor="accent1" w:themeShade="BF"/>
-        </w:rPr>
-        <w:t>Question 1: P</w:t>
-      </w:r>
-      <w:r>
-        <w:rPr>
-          <w:color w:val="2E74B5" w:themeColor="accent1" w:themeShade="BF"/>
-        </w:rPr>
-        <w:t>rove that Pygmalion is NP-Complete</w:t>
-      </w:r>
-    </w:p>
-    <w:p>
-      <w:pPr>
-        <w:rPr>
-          <w:color w:val="000000" w:themeColor="text1"/>
-        </w:rPr>
-      </w:pPr>
-    </w:p>
-    <w:p>
-      <w:pPr>
-        <w:rPr>
-          <w:color w:val="000000" w:themeColor="text1"/>
-        </w:rPr>
-      </w:pPr>
-      <w:r>
-        <w:rPr>
-          <w:color w:val="000000" w:themeColor="text1"/>
-        </w:rPr>
-        <w:t>We would follow the standard procedure that was discussed in class for showing that a problem is NP-complete.</w:t>
-      </w:r>
-    </w:p>
-    <w:p>
-      <w:pPr>
-        <w:rPr>
-          <w:color w:val="000000" w:themeColor="text1"/>
-        </w:rPr>
-      </w:pPr>
-    </w:p>
-    <w:p>
-      <w:pPr>
-        <w:rPr>
-          <w:color w:val="000000" w:themeColor="text1"/>
-        </w:rPr>
-      </w:pPr>
-      <w:r>
-        <w:rPr>
-          <w:color w:val="000000" w:themeColor="text1"/>
-        </w:rPr>
-        <w:t xml:space="preserve">Let’s define Pygmalion first, </w:t>
-      </w:r>
-      <w:r>
-        <w:rPr>
-          <w:color w:val="000000" w:themeColor="text1"/>
-        </w:rPr>
-        <w:t>given</w:t>
-      </w:r>
-      <w:r>
-        <w:rPr>
-          <w:color w:val="000000" w:themeColor="text1"/>
-        </w:rPr>
-        <w:t xml:space="preserve"> an undirected graph G, where nodes represent towns and edges represent roads, is there a way to build k bunkers at k different towns so that every town either has its own bunker or connected</w:t>
-      </w:r>
-      <w:r>
-        <w:rPr>
-          <w:color w:val="000000" w:themeColor="text1"/>
-        </w:rPr>
-        <w:t xml:space="preserve"> (by a direct road)</w:t>
-      </w:r>
-      <w:r>
-        <w:rPr>
-          <w:color w:val="000000" w:themeColor="text1"/>
-        </w:rPr>
-        <w:t xml:space="preserve"> to </w:t>
-      </w:r>
-      <w:r>
-        <w:rPr>
-          <w:color w:val="000000" w:themeColor="text1"/>
-        </w:rPr>
-        <w:t>a town that does have a bunker.</w:t>
-      </w:r>
-    </w:p>
-    <w:p>
-      <w:pPr>
-        <w:rPr>
-          <w:color w:val="000000" w:themeColor="text1"/>
-        </w:rPr>
-      </w:pPr>
-    </w:p>
-    <w:p>
-      <w:pPr>
-        <w:rPr>
-          <w:color w:val="000000" w:themeColor="text1"/>
-        </w:rPr>
-      </w:pPr>
-      <w:r>
-        <w:rPr>
-          <w:b/>
-          <w:i/>
-          <w:color w:val="000000" w:themeColor="text1"/>
-        </w:rPr>
-        <w:t>Step 1</w:t>
-      </w:r>
-      <w:r>
-        <w:rPr>
-          <w:color w:val="000000" w:themeColor="text1"/>
-        </w:rPr>
-        <w:t>: Show that Pygmalion is in NP</w:t>
-      </w:r>
-    </w:p>
-    <w:p>
-      <w:pPr>
-        <w:rPr>
-          <w:color w:val="000000" w:themeColor="text1"/>
-        </w:rPr>
-      </w:pPr>
-    </w:p>
-    <w:p>
-      <w:pPr>
-        <w:rPr>
-          <w:color w:val="000000" w:themeColor="text1"/>
-        </w:rPr>
-      </w:pPr>
-      <w:r>
-        <w:rPr>
-          <w:color w:val="000000" w:themeColor="text1"/>
-        </w:rPr>
-        <w:t xml:space="preserve">To prove that </w:t>
-      </w:r>
-      <w:r>
-        <w:rPr>
-          <w:color w:val="000000" w:themeColor="text1"/>
-        </w:rPr>
-        <w:t>NP Pygmalion is in NP, we need to show that given a certificate, we should be able to verify</w:t>
-      </w:r>
-      <w:r>
-        <w:rPr>
-          <w:color w:val="000000" w:themeColor="text1"/>
-        </w:rPr>
-        <w:t xml:space="preserve"> if</w:t>
-      </w:r>
-      <w:r>
-        <w:rPr>
-          <w:color w:val="000000" w:themeColor="text1"/>
-        </w:rPr>
-        <w:t xml:space="preserve"> it is a solution or not in polynomial time.</w:t>
-      </w:r>
-    </w:p>
-    <w:p>
-      <w:pPr>
-        <w:rPr>
-          <w:color w:val="000000" w:themeColor="text1"/>
-        </w:rPr>
-      </w:pPr>
-    </w:p>
-    <w:p>
-      <w:pPr>
-        <w:rPr>
-          <w:color w:val="000000" w:themeColor="text1"/>
-        </w:rPr>
-      </w:pPr>
-      <w:r>
-        <w:rPr>
-          <w:color w:val="000000" w:themeColor="text1"/>
-        </w:rPr>
-        <w:t>Let’s say we have a certificate in the form of a list of k bunkers (k bunker nodes) and we also have the knowledge of graph G</w:t>
-      </w:r>
-      <w:r>
-        <w:rPr>
-          <w:color w:val="000000" w:themeColor="text1"/>
-        </w:rPr>
-        <w:t xml:space="preserve"> </w:t>
-      </w:r>
-      <w:r>
-        <w:rPr>
-          <w:color w:val="000000" w:themeColor="text1"/>
-        </w:rPr>
-        <w:t>(u,v)</w:t>
-      </w:r>
-      <w:r>
-        <w:rPr>
-          <w:color w:val="000000" w:themeColor="text1"/>
-        </w:rPr>
-        <w:t xml:space="preserve"> (each town is a node and each road between two towns is an edge)</w:t>
-      </w:r>
-      <w:r>
-        <w:rPr>
-          <w:color w:val="000000" w:themeColor="text1"/>
-        </w:rPr>
-        <w:t xml:space="preserve">. Now we need to verify if each </w:t>
-      </w:r>
-      <w:r>
-        <w:rPr>
-          <w:color w:val="000000" w:themeColor="text1"/>
-        </w:rPr>
-        <w:t>town</w:t>
-      </w:r>
-      <w:r>
-        <w:rPr>
-          <w:color w:val="000000" w:themeColor="text1"/>
-        </w:rPr>
-        <w:t xml:space="preserve"> has a bunker of its own or is connected directly to a bunker </w:t>
-      </w:r>
-      <w:r>
-        <w:rPr>
-          <w:color w:val="000000" w:themeColor="text1"/>
-        </w:rPr>
-        <w:t>town</w:t>
-      </w:r>
-      <w:r>
-        <w:rPr>
-          <w:color w:val="000000" w:themeColor="text1"/>
-        </w:rPr>
-        <w:t>. Here is the algorithm for checking it:</w:t>
-      </w:r>
-    </w:p>
-    <w:p>
-      <w:pPr>
-        <w:pStyle w:val="ListParagraph"/>
-        <w:numPr>
-          <w:ilvl w:val="0"/>
-          <w:numId w:val="2"/>
-        </w:numPr>
-        <w:rPr>
-          <w:color w:val="000000" w:themeColor="text1"/>
-        </w:rPr>
-      </w:pPr>
-      <w:r>
-        <w:rPr>
-          <w:color w:val="000000" w:themeColor="text1"/>
-        </w:rPr>
-        <w:t xml:space="preserve">For each </w:t>
-      </w:r>
-      <w:r>
-        <w:rPr>
-          <w:color w:val="000000" w:themeColor="text1"/>
-        </w:rPr>
-        <w:t>town</w:t>
-      </w:r>
-      <w:r>
-        <w:rPr>
-          <w:color w:val="000000" w:themeColor="text1"/>
-        </w:rPr>
-        <w:t>, check if has a bunker.</w:t>
-      </w:r>
-    </w:p>
-    <w:p>
-      <w:pPr>
-        <w:pStyle w:val="ListParagraph"/>
-        <w:numPr>
-          <w:ilvl w:val="0"/>
-          <w:numId w:val="2"/>
-        </w:numPr>
-        <w:rPr>
-          <w:color w:val="000000" w:themeColor="text1"/>
-        </w:rPr>
-      </w:pPr>
-      <w:r>
-        <w:rPr>
-          <w:color w:val="000000" w:themeColor="text1"/>
-        </w:rPr>
-        <w:t xml:space="preserve">If yes, go to next </w:t>
-      </w:r>
-      <w:r>
-        <w:rPr>
-          <w:color w:val="000000" w:themeColor="text1"/>
-        </w:rPr>
-        <w:t>town</w:t>
-      </w:r>
-      <w:r>
-        <w:rPr>
-          <w:color w:val="000000" w:themeColor="text1"/>
-        </w:rPr>
-        <w:t>.</w:t>
-      </w:r>
-    </w:p>
-    <w:p>
-      <w:pPr>
-        <w:pStyle w:val="ListParagraph"/>
-        <w:numPr>
-          <w:ilvl w:val="0"/>
-          <w:numId w:val="2"/>
-        </w:numPr>
-        <w:rPr>
-          <w:color w:val="000000" w:themeColor="text1"/>
-        </w:rPr>
-      </w:pPr>
-      <w:r>
-        <w:rPr>
-          <w:color w:val="000000" w:themeColor="text1"/>
-        </w:rPr>
-        <w:t xml:space="preserve">If no, check if every </w:t>
-      </w:r>
-      <w:r>
-        <w:rPr>
-          <w:color w:val="000000" w:themeColor="text1"/>
-        </w:rPr>
-        <w:t xml:space="preserve">neighbor of this </w:t>
-      </w:r>
-      <w:r>
-        <w:rPr>
-          <w:color w:val="000000" w:themeColor="text1"/>
-        </w:rPr>
-        <w:t>town</w:t>
-      </w:r>
-      <w:r>
-        <w:rPr>
-          <w:color w:val="000000" w:themeColor="text1"/>
-        </w:rPr>
-        <w:t xml:space="preserve"> (i.e. other </w:t>
-      </w:r>
-      <w:r>
-        <w:rPr>
-          <w:color w:val="000000" w:themeColor="text1"/>
-        </w:rPr>
-        <w:t>town</w:t>
-      </w:r>
-      <w:r>
-        <w:rPr>
-          <w:color w:val="000000" w:themeColor="text1"/>
-        </w:rPr>
-        <w:t xml:space="preserve"> of every </w:t>
-      </w:r>
-      <w:r>
-        <w:rPr>
-          <w:color w:val="000000" w:themeColor="text1"/>
-        </w:rPr>
-        <w:t>road</w:t>
-      </w:r>
-      <w:r>
-        <w:rPr>
-          <w:color w:val="000000" w:themeColor="text1"/>
-        </w:rPr>
-        <w:t xml:space="preserve"> that this </w:t>
-      </w:r>
-      <w:r>
-        <w:rPr>
-          <w:color w:val="000000" w:themeColor="text1"/>
-        </w:rPr>
-        <w:t>town</w:t>
-      </w:r>
-      <w:r>
-        <w:rPr>
-          <w:color w:val="000000" w:themeColor="text1"/>
-        </w:rPr>
-        <w:t xml:space="preserve"> is part of) has a bunker. If one of the </w:t>
-      </w:r>
-      <w:r>
-        <w:rPr>
-          <w:color w:val="000000" w:themeColor="text1"/>
-        </w:rPr>
-        <w:t>neighboring towns</w:t>
-      </w:r>
-      <w:r>
-        <w:rPr>
-          <w:color w:val="000000" w:themeColor="text1"/>
-        </w:rPr>
-        <w:t xml:space="preserve"> has a bunker, we check the next </w:t>
-      </w:r>
-      <w:r>
-        <w:rPr>
-          <w:color w:val="000000" w:themeColor="text1"/>
-        </w:rPr>
-        <w:t>town</w:t>
-      </w:r>
-      <w:r>
-        <w:rPr>
-          <w:color w:val="000000" w:themeColor="text1"/>
-        </w:rPr>
-        <w:t>. If not, we return false i.e. given certificate is not a solution.</w:t>
-      </w:r>
-    </w:p>
-    <w:p>
-      <w:pPr>
-        <w:rPr>
-          <w:color w:val="000000" w:themeColor="text1"/>
-        </w:rPr>
-      </w:pPr>
-    </w:p>
-    <w:p>
-      <w:pPr>
-        <w:rPr>
-          <w:color w:val="000000" w:themeColor="text1"/>
-        </w:rPr>
-      </w:pPr>
-      <w:r>
-        <w:rPr>
-          <w:color w:val="000000" w:themeColor="text1"/>
-        </w:rPr>
-        <w:t xml:space="preserve">Let’s check out the time complexity of the above algorithm. We are doing checks for each </w:t>
-      </w:r>
-      <w:r>
-        <w:rPr>
-          <w:color w:val="000000" w:themeColor="text1"/>
-        </w:rPr>
-        <w:t>town</w:t>
-      </w:r>
-      <w:r>
-        <w:rPr>
-          <w:color w:val="000000" w:themeColor="text1"/>
-        </w:rPr>
-        <w:t xml:space="preserve"> and for each </w:t>
-      </w:r>
-      <w:r>
-        <w:rPr>
-          <w:color w:val="000000" w:themeColor="text1"/>
-        </w:rPr>
-        <w:t>town</w:t>
-      </w:r>
-      <w:r>
-        <w:rPr>
-          <w:color w:val="000000" w:themeColor="text1"/>
-        </w:rPr>
-        <w:t xml:space="preserve">, we need to check all it’s neighbors. Each </w:t>
-      </w:r>
-      <w:r>
-        <w:rPr>
-          <w:color w:val="000000" w:themeColor="text1"/>
-        </w:rPr>
-        <w:t>town</w:t>
-      </w:r>
-      <w:r>
-        <w:rPr>
-          <w:color w:val="000000" w:themeColor="text1"/>
-        </w:rPr>
-        <w:t xml:space="preserve"> at maximum can have n-1 neighbo</w:t>
-      </w:r>
-      <w:r>
-        <w:rPr>
-          <w:color w:val="000000" w:themeColor="text1"/>
-        </w:rPr>
-        <w:t>ring towns</w:t>
-      </w:r>
-      <w:r>
-        <w:rPr>
-          <w:color w:val="000000" w:themeColor="text1"/>
-        </w:rPr>
-        <w:t xml:space="preserve">, where n is the total number of </w:t>
-      </w:r>
-      <w:r>
-        <w:rPr>
-          <w:color w:val="000000" w:themeColor="text1"/>
-        </w:rPr>
-        <w:t>towns</w:t>
-      </w:r>
-      <w:r>
-        <w:rPr>
-          <w:color w:val="000000" w:themeColor="text1"/>
-        </w:rPr>
-        <w:t>. So our time complexity becomes O(n*n-1) i.e. O(n</w:t>
-      </w:r>
-      <w:r>
-        <w:rPr>
-          <w:color w:val="000000" w:themeColor="text1"/>
-          <w:vertAlign w:val="superscript"/>
-        </w:rPr>
-        <w:t>2</w:t>
-      </w:r>
-      <w:r>
-        <w:rPr>
-          <w:color w:val="000000" w:themeColor="text1"/>
-        </w:rPr>
-        <w:t>). Hence, a given certificate can be verified in polynomial time.</w:t>
-      </w:r>
-    </w:p>
-    <w:p>
-      <w:pPr>
-        <w:rPr>
-          <w:color w:val="000000" w:themeColor="text1"/>
-        </w:rPr>
-      </w:pPr>
-    </w:p>
-    <w:p>
-      <w:pPr>
-        <w:rPr>
-          <w:color w:val="000000" w:themeColor="text1"/>
-        </w:rPr>
-      </w:pPr>
-      <w:r>
-        <w:rPr>
-          <w:b/>
-          <w:i/>
-          <w:color w:val="000000" w:themeColor="text1"/>
-        </w:rPr>
-        <w:t>Step 2</w:t>
-      </w:r>
-      <w:r>
-        <w:rPr>
-          <w:color w:val="000000" w:themeColor="text1"/>
-        </w:rPr>
-        <w:t>:</w:t>
-      </w:r>
-      <w:r>
-        <w:rPr>
-          <w:color w:val="000000" w:themeColor="text1"/>
-        </w:rPr>
-        <w:t xml:space="preserve"> Choose a NP-complete problem. We choose vertex cover as </w:t>
-      </w:r>
-      <w:r>
-        <w:rPr>
-          <w:color w:val="000000" w:themeColor="text1"/>
-        </w:rPr>
-        <w:t>the given problem is same as vertex cover. As know vertex cover is known to be NP-complete. We will use this problem to show that Pygmalion is NP-complete as well.</w:t>
-      </w:r>
-    </w:p>
-    <w:p>
-      <w:pPr>
-        <w:rPr>
-          <w:color w:val="000000" w:themeColor="text1"/>
-        </w:rPr>
-      </w:pPr>
-    </w:p>
-    <w:p>
-      <w:pPr>
-        <w:rPr>
-          <w:color w:val="000000" w:themeColor="text1"/>
-        </w:rPr>
-      </w:pPr>
-      <w:r>
-        <w:rPr>
-          <w:color w:val="000000" w:themeColor="text1"/>
-        </w:rPr>
-        <w:t>Let’s define vertex cover, given a graph G, we have a set of vertices &lt;=k such that this set set covers each edge i.e. for each edge(u,v), either u or v belongs to the set of k vertices.</w:t>
-      </w:r>
-    </w:p>
-    <w:p>
-      <w:pPr>
-        <w:rPr>
-          <w:color w:val="000000" w:themeColor="text1"/>
-        </w:rPr>
-      </w:pPr>
-    </w:p>
-    <w:p>
-      <w:pPr>
-        <w:rPr>
-          <w:color w:val="000000" w:themeColor="text1"/>
-        </w:rPr>
-      </w:pPr>
-      <w:r>
-        <w:rPr>
-          <w:b/>
-          <w:color w:val="000000" w:themeColor="text1"/>
-        </w:rPr>
-        <w:t>Step 3</w:t>
-      </w:r>
-      <w:r>
-        <w:rPr>
-          <w:color w:val="000000" w:themeColor="text1"/>
-        </w:rPr>
-        <w:t>:</w:t>
-      </w:r>
-      <w:r>
-        <w:rPr>
-          <w:color w:val="000000" w:themeColor="text1"/>
-        </w:rPr>
-        <w:t xml:space="preserve"> Now we need to prove that Vertex-Cover problem is poly-time reducible to Pygmalion. It can be done by following steps:</w:t>
-      </w:r>
-    </w:p>
-    <w:p>
-      <w:pPr>
-        <w:pStyle w:val="ListParagraph"/>
-        <w:numPr>
-          <w:ilvl w:val="0"/>
-          <w:numId w:val="3"/>
-        </w:numPr>
-        <w:rPr>
-          <w:color w:val="000000" w:themeColor="text1"/>
-        </w:rPr>
-      </w:pPr>
-      <w:r>
-        <w:rPr>
-          <w:color w:val="000000" w:themeColor="text1"/>
-        </w:rPr>
-        <w:t>Describe a procedu</w:t>
-      </w:r>
-      <w:r>
-        <w:rPr>
-          <w:color w:val="000000" w:themeColor="text1"/>
-        </w:rPr>
-        <w:t>re that converts the inputs of Vertex Cover (problem X)</w:t>
-      </w:r>
-      <w:r>
-        <w:rPr>
-          <w:color w:val="000000" w:themeColor="text1"/>
-        </w:rPr>
-        <w:t xml:space="preserve"> to inputs of </w:t>
-      </w:r>
-      <w:r>
-        <w:rPr>
-          <w:color w:val="000000" w:themeColor="text1"/>
-        </w:rPr>
-        <w:t xml:space="preserve">Pygmalion (problem </w:t>
-      </w:r>
-      <w:r>
-        <w:rPr>
-          <w:color w:val="000000" w:themeColor="text1"/>
-        </w:rPr>
-        <w:t>Y</w:t>
-      </w:r>
-      <w:r>
-        <w:rPr>
-          <w:color w:val="000000" w:themeColor="text1"/>
-        </w:rPr>
-        <w:t>)</w:t>
-      </w:r>
-      <w:r>
-        <w:rPr>
-          <w:color w:val="000000" w:themeColor="text1"/>
-        </w:rPr>
-        <w:t xml:space="preserve"> in polynomial time.</w:t>
-      </w:r>
-    </w:p>
-    <w:p>
-      <w:pPr>
-        <w:pStyle w:val="ListParagraph"/>
-        <w:numPr>
-          <w:ilvl w:val="0"/>
-          <w:numId w:val="3"/>
-        </w:numPr>
-        <w:rPr>
-          <w:color w:val="000000" w:themeColor="text1"/>
-        </w:rPr>
-      </w:pPr>
-      <w:r>
-        <w:rPr>
-          <w:color w:val="000000" w:themeColor="text1"/>
-        </w:rPr>
-        <w:t>Show that if X(i) = YES then Y(i) = YES and vice-versa</w:t>
-      </w:r>
-    </w:p>
-    <w:p>
-      <w:pPr>
-        <w:rPr>
-          <w:color w:val="000000" w:themeColor="text1"/>
-        </w:rPr>
-      </w:pPr>
-    </w:p>
-    <w:p>
-      <w:pPr>
-        <w:rPr>
-          <w:color w:val="000000" w:themeColor="text1"/>
-        </w:rPr>
-      </w:pPr>
-      <w:r>
-        <w:rPr>
-          <w:color w:val="000000" w:themeColor="text1"/>
-        </w:rPr>
-        <w:t xml:space="preserve">X </w:t>
-      </w:r>
-      <w:r>
-        <w:rPr>
-          <w:color w:val="000000" w:themeColor="text1"/>
-        </w:rPr>
-        <w:t>-</w:t>
-      </w:r>
-      <w:r>
-        <w:rPr>
-          <w:color w:val="000000" w:themeColor="text1"/>
-        </w:rPr>
-        <w:t xml:space="preserve"> Vertex Cover</w:t>
-      </w:r>
-    </w:p>
-    <w:p>
-      <w:pPr>
-        <w:rPr>
-          <w:color w:val="000000" w:themeColor="text1"/>
-        </w:rPr>
-      </w:pPr>
-      <w:r>
-        <w:rPr>
-          <w:color w:val="000000" w:themeColor="text1"/>
-        </w:rPr>
-        <w:t xml:space="preserve">Y - </w:t>
-      </w:r>
-      <w:r>
-        <w:rPr>
-          <w:color w:val="000000" w:themeColor="text1"/>
-        </w:rPr>
-        <w:t>Pygmalion</w:t>
-      </w:r>
-    </w:p>
-    <w:p>
-      <w:pPr>
-        <w:rPr>
-          <w:color w:val="000000" w:themeColor="text1"/>
-        </w:rPr>
-      </w:pPr>
-      <w:r>
-        <w:rPr>
-          <w:color w:val="000000" w:themeColor="text1"/>
-        </w:rPr>
-        <w:lastRenderedPageBreak/>
-        <w:t>So, first step is to convert inputs of X into inputs of Y. For vertex cover</w:t>
-      </w:r>
-      <w:r>
-        <w:rPr>
-          <w:color w:val="000000" w:themeColor="text1"/>
-        </w:rPr>
-        <w:t>,</w:t>
-      </w:r>
-      <w:r>
-        <w:rPr>
-          <w:color w:val="000000" w:themeColor="text1"/>
-        </w:rPr>
-        <w:t xml:space="preserve"> we have a graph of nodes, if we consider each node as the town, then the set of k vertices</w:t>
-      </w:r>
-      <w:r>
-        <w:rPr>
-          <w:color w:val="000000" w:themeColor="text1"/>
-        </w:rPr>
-        <w:t xml:space="preserve"> becomes our k bunkers. We see that this conversion didn’t take any extra computation time which depends on the size of n and hence can be done in constant time. This takes care of the first step i.e. we have converted inputs of Vertex Cover to inputs of Pygmalion problem.</w:t>
-      </w:r>
-      <w:r>
-        <w:rPr>
-          <w:color w:val="000000" w:themeColor="text1"/>
-        </w:rPr>
-        <w:t xml:space="preserve"> </w:t>
-      </w:r>
-      <w:r>
-        <w:rPr>
-          <w:b/>
-          <w:color w:val="000000" w:themeColor="text1"/>
-        </w:rPr>
-        <w:t>Please note that direct connection between towns means an edge for the graph problem.</w:t>
-      </w:r>
-    </w:p>
-    <w:p>
-      <w:pPr>
-        <w:rPr>
-          <w:color w:val="000000" w:themeColor="text1"/>
-        </w:rPr>
-      </w:pPr>
-    </w:p>
-    <w:p>
-      <w:pPr>
-        <w:rPr>
-          <w:color w:val="000000" w:themeColor="text1"/>
-        </w:rPr>
-      </w:pPr>
-      <w:r>
-        <w:rPr>
-          <w:color w:val="000000" w:themeColor="text1"/>
-        </w:rPr>
-        <w:t xml:space="preserve">Now, we will show that </w:t>
-      </w:r>
-      <w:r>
-        <w:rPr>
-          <w:b/>
-          <w:i/>
-          <w:color w:val="000000" w:themeColor="text1"/>
-        </w:rPr>
-        <w:t>if X(i) = YES then Y(i) = YES</w:t>
-      </w:r>
-      <w:r>
-        <w:rPr>
-          <w:color w:val="000000" w:themeColor="text1"/>
-        </w:rPr>
-        <w:t xml:space="preserve"> i.e. if an input of X</w:t>
-      </w:r>
-      <w:r>
-        <w:rPr>
-          <w:color w:val="000000" w:themeColor="text1"/>
-        </w:rPr>
-        <w:t xml:space="preserve"> (Vertex Cover)</w:t>
-      </w:r>
-      <w:r>
-        <w:rPr>
-          <w:color w:val="000000" w:themeColor="text1"/>
-        </w:rPr>
-        <w:t xml:space="preserve"> is a solution then we have a solution for Y</w:t>
-      </w:r>
-      <w:r>
-        <w:rPr>
-          <w:color w:val="000000" w:themeColor="text1"/>
-        </w:rPr>
-        <w:t xml:space="preserve"> (Pygmalion)</w:t>
-      </w:r>
-      <w:r>
-        <w:rPr>
-          <w:color w:val="000000" w:themeColor="text1"/>
-        </w:rPr>
-        <w:t xml:space="preserve"> as well.</w:t>
-      </w:r>
-    </w:p>
-    <w:p>
-      <w:pPr>
-        <w:rPr>
-          <w:color w:val="000000" w:themeColor="text1"/>
-        </w:rPr>
-      </w:pPr>
-    </w:p>
-    <w:p>
-      <w:pPr>
-        <w:rPr>
-          <w:color w:val="000000" w:themeColor="text1"/>
-        </w:rPr>
-      </w:pPr>
-      <w:r>
-        <w:rPr>
-          <w:color w:val="000000" w:themeColor="text1"/>
-        </w:rPr>
-        <w:t xml:space="preserve">We have a set of k vertices such that for each edge, either u or v lies in the set. Let’s proof that Y(i) = YES as well using proof of contradiction. Let’s say that given set of k vertices which equates to k towns which have bunkers is not the solution for Pygmalion problem. This means that there exists a town which does not have </w:t>
-      </w:r>
-      <w:r>
-        <w:rPr>
-          <w:color w:val="000000" w:themeColor="text1"/>
-        </w:rPr>
-        <w:t xml:space="preserve">a </w:t>
-      </w:r>
-      <w:r>
-        <w:rPr>
-          <w:color w:val="000000" w:themeColor="text1"/>
-        </w:rPr>
-        <w:t xml:space="preserve">bunker </w:t>
-      </w:r>
-      <w:r>
-        <w:rPr>
-          <w:color w:val="000000" w:themeColor="text1"/>
-        </w:rPr>
-        <w:t xml:space="preserve">and is not connected to any town with a bunker. </w:t>
-      </w:r>
-      <w:r>
-        <w:rPr>
-          <w:color w:val="000000" w:themeColor="text1"/>
-        </w:rPr>
-        <w:t>Using our input conversion (town ~ nodes)</w:t>
-      </w:r>
-      <w:r>
-        <w:rPr>
-          <w:color w:val="000000" w:themeColor="text1"/>
-        </w:rPr>
-        <w:t>, t</w:t>
-      </w:r>
-      <w:r>
-        <w:rPr>
-          <w:color w:val="000000" w:themeColor="text1"/>
-        </w:rPr>
-        <w:t>his equates to the case where we have a node and that node is not in the k set of vertices and it is neither part of any edge for which the other node is in k set of vertices. This means that given k set of vertices is not the solution for Vertex Cover problem and this contradicts the fact that we started with i.e. we have a solution for Vertex Cover.</w:t>
-      </w:r>
-      <w:r>
-        <w:rPr>
-          <w:color w:val="000000" w:themeColor="text1"/>
-        </w:rPr>
-        <w:t xml:space="preserve"> Hence, we have a valid solution for Pygmalion problem as well.</w:t>
-      </w:r>
-    </w:p>
-    <w:p>
-      <w:pPr>
-        <w:rPr>
-          <w:color w:val="000000" w:themeColor="text1"/>
-        </w:rPr>
-      </w:pPr>
-    </w:p>
-    <w:p>
-      <w:pPr>
-        <w:rPr>
-          <w:color w:val="000000" w:themeColor="text1"/>
-        </w:rPr>
-      </w:pPr>
-      <w:r>
-        <w:rPr>
-          <w:color w:val="000000" w:themeColor="text1"/>
-        </w:rPr>
-        <w:t xml:space="preserve">Now, we will show that </w:t>
-      </w:r>
-      <w:r>
-        <w:rPr>
-          <w:b/>
-          <w:i/>
-          <w:color w:val="000000" w:themeColor="text1"/>
-        </w:rPr>
-        <w:t xml:space="preserve">if </w:t>
-      </w:r>
-      <w:r>
-        <w:rPr>
-          <w:b/>
-          <w:i/>
-          <w:color w:val="000000" w:themeColor="text1"/>
-        </w:rPr>
-        <w:t>Y</w:t>
-      </w:r>
-      <w:r>
-        <w:rPr>
-          <w:b/>
-          <w:i/>
-          <w:color w:val="000000" w:themeColor="text1"/>
-        </w:rPr>
-        <w:t xml:space="preserve">(i) = </w:t>
-      </w:r>
-      <w:r>
-        <w:rPr>
-          <w:b/>
-          <w:i/>
-          <w:color w:val="000000" w:themeColor="text1"/>
-        </w:rPr>
-        <w:t>YES then X(i) = YES</w:t>
-      </w:r>
-      <w:r>
-        <w:rPr>
-          <w:color w:val="000000" w:themeColor="text1"/>
-        </w:rPr>
-        <w:t xml:space="preserve"> i.e. if an input of Y</w:t>
-      </w:r>
-      <w:r>
-        <w:rPr>
-          <w:color w:val="000000" w:themeColor="text1"/>
-        </w:rPr>
-        <w:t xml:space="preserve"> (Pygmalion)</w:t>
-      </w:r>
-      <w:r>
-        <w:rPr>
-          <w:color w:val="000000" w:themeColor="text1"/>
-        </w:rPr>
-        <w:t xml:space="preserve"> is a solutio</w:t>
-      </w:r>
-      <w:r>
-        <w:rPr>
-          <w:color w:val="000000" w:themeColor="text1"/>
-        </w:rPr>
-        <w:t xml:space="preserve">n then we have a solution for X </w:t>
-      </w:r>
-      <w:r>
-        <w:rPr>
-          <w:color w:val="000000" w:themeColor="text1"/>
-        </w:rPr>
-        <w:t xml:space="preserve">(Vertex Cover) </w:t>
-      </w:r>
-      <w:r>
-        <w:rPr>
-          <w:color w:val="000000" w:themeColor="text1"/>
-        </w:rPr>
-        <w:t>as well.</w:t>
-      </w:r>
-    </w:p>
-    <w:p>
-      <w:pPr>
-        <w:rPr>
-          <w:color w:val="000000" w:themeColor="text1"/>
-        </w:rPr>
-      </w:pPr>
-    </w:p>
-    <w:p>
-      <w:pPr>
-        <w:rPr>
-          <w:color w:val="000000" w:themeColor="text1"/>
-        </w:rPr>
-      </w:pPr>
-      <w:r>
-        <w:rPr>
-          <w:color w:val="000000" w:themeColor="text1"/>
-        </w:rPr>
-        <w:t xml:space="preserve">We have a set of k towns with bumpers such that every town either has a bunker or is connected to a town with bunker. </w:t>
-      </w:r>
-      <w:r>
-        <w:rPr>
-          <w:color w:val="000000" w:themeColor="text1"/>
-        </w:rPr>
-        <w:t xml:space="preserve">Let’s again do this with the help of contradiction. </w:t>
-      </w:r>
-      <w:r>
-        <w:rPr>
-          <w:color w:val="000000" w:themeColor="text1"/>
-        </w:rPr>
-        <w:t xml:space="preserve">Now as </w:t>
-      </w:r>
-      <w:r>
-        <w:rPr>
-          <w:color w:val="000000" w:themeColor="text1"/>
-        </w:rPr>
-        <w:t xml:space="preserve">we </w:t>
-      </w:r>
-      <w:r>
-        <w:rPr>
-          <w:color w:val="000000" w:themeColor="text1"/>
-        </w:rPr>
-        <w:t>know that k towns equate to k vertices for vertex cover problem. We say that set of k vertices is not the solution for Vertex Cover problem. This means that we have a node such that it is not in the set of k vertices an</w:t>
-      </w:r>
-      <w:r>
-        <w:rPr>
-          <w:color w:val="000000" w:themeColor="text1"/>
-        </w:rPr>
-        <w:t xml:space="preserve">d this node is not a part of any edge for which the other node is part of the set. Using our input conversion (town ~ nodes), this also means that we have a town with no bunker and it is not connected to any town with a bunker. This contradicts the fact that we started with a solution for Pygmalion problem. Hence, we have a valid solution for Vertex Cover. </w:t>
-      </w:r>
-    </w:p>
-    <w:p>
-      <w:pPr>
-        <w:rPr>
-          <w:color w:val="000000" w:themeColor="text1"/>
-        </w:rPr>
-      </w:pPr>
-    </w:p>
-    <w:p>
-      <w:pPr>
-        <w:rPr>
-          <w:color w:val="000000" w:themeColor="text1"/>
-        </w:rPr>
-      </w:pPr>
-      <w:r>
-        <w:rPr>
-          <w:color w:val="000000" w:themeColor="text1"/>
-        </w:rPr>
-        <w:t>Hence, it is proved that Pygmalion problem is NP-Complete.</w:t>
-      </w:r>
+        <w:rPr>
+          <w:color w:val="000000" w:themeColor="text1"/>
+        </w:rPr>
+      </w:pPr>
     </w:p>
     <w:p>
       <w:pPr>
@@ -1820,7 +806,19 @@
         <w:rPr>
           <w:color w:val="000000" w:themeColor="text1"/>
         </w:rPr>
-        <w:t>expected. As divide and conquer algorithm is O(n*logn), it’s time complexity increases as the value of n increases</w:t>
+        <w:t xml:space="preserve">expected. </w:t>
+      </w:r>
+      <w:r>
+        <w:rPr>
+          <w:color w:val="000000" w:themeColor="text1"/>
+        </w:rPr>
+        <w:t xml:space="preserve">We get a curved graph for divide and conquer algorithm and linear one for dynamic programming algorithm. </w:t>
+      </w:r>
+      <w:r>
+        <w:rPr>
+          <w:color w:val="000000" w:themeColor="text1"/>
+        </w:rPr>
+        <w:t>As divide and conquer algorithm is O(n*logn), it’s time complexity increases as the value of n increases</w:t>
       </w:r>
       <w:r>
         <w:rPr>
@@ -1835,6 +833,14 @@
           <w:color w:val="000000" w:themeColor="text1"/>
         </w:rPr>
       </w:pPr>
+      <w:r>
+        <w:rPr>
+          <w:color w:val="000000" w:themeColor="text1"/>
+        </w:rPr>
+        <w:t>Orange – Divide and Conquer, Blue – Dynamic Programming</w:t>
+      </w:r>
+      <w:bookmarkStart w:id="0" w:name="_GoBack"/>
+      <w:bookmarkEnd w:id="0"/>
     </w:p>
     <w:p>
       <w:pPr>
@@ -1874,10 +880,10 @@
           <w:color w:val="000000" w:themeColor="text1"/>
         </w:rPr>
         <w:drawing>
-          <wp:inline distT="0" distB="0" distL="0" distR="0" wp14:anchorId="3B7D93DC" wp14:editId="0442CC9C">
-            <wp:extent cx="6858000" cy="5143500"/>
-            <wp:effectExtent l="0" t="0" r="0" b="12700"/>
-            <wp:docPr id="1" name="Picture 1"/>
+          <wp:inline distT="0" distB="0" distL="0" distR="0" wp14:anchorId="15CAB549" wp14:editId="00D44D82">
+            <wp:extent cx="6680835" cy="4688840"/>
+            <wp:effectExtent l="0" t="0" r="0" b="10160"/>
+            <wp:docPr id="3" name="Picture 3"/>
             <wp:cNvGraphicFramePr>
               <a:graphicFrameLocks xmlns:a="http://schemas.openxmlformats.org/drawingml/2006/main" noChangeAspect="1"/>
             </wp:cNvGraphicFramePr>
@@ -1885,7 +891,7 @@
               <a:graphicData uri="http://schemas.openxmlformats.org/drawingml/2006/picture">
                 <pic:pic xmlns:pic="http://schemas.openxmlformats.org/drawingml/2006/picture">
                   <pic:nvPicPr>
-                    <pic:cNvPr id="1" name="dp_vs_dc.png"/>
+                    <pic:cNvPr id="3" name="dp_vs_dc.png"/>
                     <pic:cNvPicPr/>
                   </pic:nvPicPr>
                   <pic:blipFill>
@@ -1903,7 +909,7 @@
                   <pic:spPr>
                     <a:xfrm>
                       <a:off x="0" y="0"/>
-                      <a:ext cx="6858000" cy="5143500"/>
+                      <a:ext cx="6680835" cy="4688840"/>
                     </a:xfrm>
                     <a:prstGeom prst="rect">
                       <a:avLst/>
@@ -1981,10 +987,10 @@
           <w:color w:val="000000" w:themeColor="text1"/>
         </w:rPr>
         <w:drawing>
-          <wp:inline distT="0" distB="0" distL="0" distR="0" wp14:anchorId="0C0BD854" wp14:editId="183A7DA3">
+          <wp:inline distT="0" distB="0" distL="0" distR="0" wp14:anchorId="55B7F12B" wp14:editId="0C5DC998">
             <wp:extent cx="6858000" cy="5143500"/>
             <wp:effectExtent l="0" t="0" r="0" b="12700"/>
-            <wp:docPr id="2" name="Picture 2"/>
+            <wp:docPr id="4" name="Picture 4"/>
             <wp:cNvGraphicFramePr>
               <a:graphicFrameLocks xmlns:a="http://schemas.openxmlformats.org/drawingml/2006/main" noChangeAspect="1"/>
             </wp:cNvGraphicFramePr>
@@ -1992,7 +998,7 @@
               <a:graphicData uri="http://schemas.openxmlformats.org/drawingml/2006/picture">
                 <pic:pic xmlns:pic="http://schemas.openxmlformats.org/drawingml/2006/picture">
                   <pic:nvPicPr>
-                    <pic:cNvPr id="2" name="dp.png"/>
+                    <pic:cNvPr id="4" name="dp.png"/>
                     <pic:cNvPicPr/>
                   </pic:nvPicPr>
                   <pic:blipFill>
@@ -2061,8 +1067,6 @@
         </w:rPr>
         <w:t>Please note that there are minor anomalies in the shapes of the graph and they are not exactly as their time complexity would suggest. This is only due to the fact that we don’t have enough observations. If we run this algorithm for sufficient number of times over small change in values of n, then graph shapes would smoothen.</w:t>
       </w:r>
-      <w:bookmarkStart w:id="0" w:name="_GoBack"/>
-      <w:bookmarkEnd w:id="0"/>
     </w:p>
     <w:sectPr>
       <w:pgSz w:w="12240" w:h="15840"/>

</xml_diff>